<commit_message>
Updated dates in testprotocols
</commit_message>
<xml_diff>
--- a/docs/assets/documents/HomeCareObservation_Testprotocol_Receive.docx
+++ b/docs/assets/documents/HomeCareObservation_Testprotocol_Receive.docx
@@ -149,7 +149,13 @@
         <w:rPr>
           <w:lang w:val="en-US"/>
         </w:rPr>
-        <w:t>05-04</w:t>
+        <w:t>0</w:t>
+      </w:r>
+      <w:r>
+        <w:rPr>
+          <w:lang w:val="en-US"/>
+        </w:rPr>
+        <w:t>7-03</w:t>
       </w:r>
       <w:r>
         <w:rPr>
@@ -801,7 +807,7 @@
               <w:rPr>
                 <w:rFonts w:cstheme="minorHAnsi"/>
               </w:rPr>
-              <w:t>05-04</w:t>
+              <w:t>07-03</w:t>
             </w:r>
             <w:r>
               <w:rPr>
@@ -4453,25 +4459,7 @@
                                 <w:bCs/>
                                 <w:lang w:val="en-US"/>
                               </w:rPr>
-                              <w:t xml:space="preserve"> including successfully completed </w:t>
-                            </w:r>
-                            <w:proofErr w:type="spellStart"/>
-                            <w:r>
-                              <w:rPr>
-                                <w:b/>
-                                <w:bCs/>
-                                <w:lang w:val="en-US"/>
-                              </w:rPr>
-                              <w:t>TouchStone</w:t>
-                            </w:r>
-                            <w:proofErr w:type="spellEnd"/>
-                            <w:r>
-                              <w:rPr>
-                                <w:b/>
-                                <w:bCs/>
-                                <w:lang w:val="en-US"/>
-                              </w:rPr>
-                              <w:t xml:space="preserve"> self-tests,</w:t>
+                              <w:t xml:space="preserve"> including successfully completed TouchStone self-tests,</w:t>
                             </w:r>
                             <w:r>
                               <w:rPr>
@@ -5145,25 +5133,7 @@
                           <w:bCs/>
                           <w:lang w:val="en-US"/>
                         </w:rPr>
-                        <w:t xml:space="preserve"> including successfully completed </w:t>
-                      </w:r>
-                      <w:proofErr w:type="spellStart"/>
-                      <w:r>
-                        <w:rPr>
-                          <w:b/>
-                          <w:bCs/>
-                          <w:lang w:val="en-US"/>
-                        </w:rPr>
-                        <w:t>TouchStone</w:t>
-                      </w:r>
-                      <w:proofErr w:type="spellEnd"/>
-                      <w:r>
-                        <w:rPr>
-                          <w:b/>
-                          <w:bCs/>
-                          <w:lang w:val="en-US"/>
-                        </w:rPr>
-                        <w:t xml:space="preserve"> self-tests,</w:t>
+                        <w:t xml:space="preserve"> including successfully completed TouchStone self-tests,</w:t>
                       </w:r>
                       <w:r>
                         <w:rPr>
@@ -9546,6 +9516,8 @@
         <w:t>Test participants will be asked to complete tests as described in the tables.</w:t>
       </w:r>
     </w:p>
+    <w:bookmarkStart w:id="34" w:name="_Toc142386114"/>
+    <w:bookmarkStart w:id="35" w:name="_Toc160695255"/>
     <w:p>
       <w:pPr>
         <w:pStyle w:val="Overskrift2"/>
@@ -9554,8 +9526,6 @@
           <w:lang w:val="en-US"/>
         </w:rPr>
       </w:pPr>
-      <w:bookmarkStart w:id="34" w:name="_Toc142386114"/>
-      <w:bookmarkStart w:id="35" w:name="_Toc160695255"/>
       <w:r>
         <w:rPr>
           <w:rFonts w:asciiTheme="minorHAnsi" w:hAnsiTheme="minorHAnsi" w:cstheme="minorHAnsi"/>
@@ -9647,13 +9617,7 @@
                               <w:rPr>
                                 <w:lang w:val="en-US"/>
                               </w:rPr>
-                              <w:t xml:space="preserve">As valid documentation, the test participant or test manager must document completion by </w:t>
-                            </w:r>
-                            <w:r>
-                              <w:rPr>
-                                <w:lang w:val="en-US"/>
-                              </w:rPr>
-                              <w:t>continuous screen dumps (.png/.jpeg) and/or files/log files (.xml/.json</w:t>
+                              <w:t>As valid documentation, the test participant or test manager must document completion by continuous screen dumps (.png/.jpeg) and/or files/log files (.xml/.json</w:t>
                             </w:r>
                             <w:r>
                               <w:rPr>
@@ -9890,34 +9854,16 @@
                               </w:rPr>
                               <w:t xml:space="preserve"> has documented the test themselves, the files must be sent in a ZIP file to </w:t>
                             </w:r>
-                            <w:r>
-                              <w:fldChar w:fldCharType="begin"/>
-                            </w:r>
-                            <w:r>
-                              <w:rPr>
-                                <w:lang w:val="en-US"/>
-                              </w:rPr>
-                              <w:instrText>HYPERLINK "mailto:fhir@medcom.dk"</w:instrText>
-                            </w:r>
-                            <w:r>
-                              <w:fldChar w:fldCharType="separate"/>
-                            </w:r>
-                            <w:r>
-                              <w:rPr>
-                                <w:rStyle w:val="Hyperlink"/>
-                                <w:rFonts w:ascii="Calibri" w:hAnsi="Calibri" w:cstheme="minorBidi"/>
-                                <w:lang w:val="en-GB"/>
-                              </w:rPr>
-                              <w:t>fhir@medcom.dk</w:t>
-                            </w:r>
-                            <w:r>
-                              <w:rPr>
-                                <w:rStyle w:val="Hyperlink"/>
-                                <w:rFonts w:ascii="Calibri" w:hAnsi="Calibri" w:cstheme="minorBidi"/>
-                                <w:lang w:val="en-GB"/>
-                              </w:rPr>
-                              <w:fldChar w:fldCharType="end"/>
-                            </w:r>
+                            <w:hyperlink r:id="rId33" w:history="1">
+                              <w:r>
+                                <w:rPr>
+                                  <w:rStyle w:val="Hyperlink"/>
+                                  <w:rFonts w:ascii="Calibri" w:hAnsi="Calibri" w:cstheme="minorBidi"/>
+                                  <w:lang w:val="en-GB"/>
+                                </w:rPr>
+                                <w:t>fhir@medcom.dk</w:t>
+                              </w:r>
+                            </w:hyperlink>
                             <w:r>
                               <w:rPr>
                                 <w:lang w:val="en-GB"/>
@@ -10303,10 +10249,10 @@
           <w:lang w:val="en-US"/>
         </w:rPr>
       </w:pPr>
-      <w:bookmarkStart w:id="38" w:name="_Test_of_TouchStone"/>
-      <w:bookmarkStart w:id="39" w:name="_Toc142386115"/>
-      <w:bookmarkStart w:id="40" w:name="_Toc160695256"/>
-      <w:bookmarkEnd w:id="38"/>
+      <w:bookmarkStart w:id="37" w:name="_Test_of_TouchStone"/>
+      <w:bookmarkStart w:id="38" w:name="_Toc142386115"/>
+      <w:bookmarkStart w:id="39" w:name="_Toc160695256"/>
+      <w:bookmarkEnd w:id="37"/>
       <w:r>
         <w:rPr>
           <w:rFonts w:asciiTheme="minorHAnsi" w:hAnsiTheme="minorHAnsi" w:cstheme="minorHAnsi"/>
@@ -10345,8 +10291,8 @@
         </w:rPr>
         <w:t>scripts</w:t>
       </w:r>
+      <w:bookmarkEnd w:id="38"/>
       <w:bookmarkEnd w:id="39"/>
-      <w:bookmarkEnd w:id="40"/>
     </w:p>
     <w:p>
       <w:pPr>
@@ -10773,10 +10719,10 @@
           <w:lang w:val="en-US"/>
         </w:rPr>
       </w:pPr>
-      <w:bookmarkStart w:id="41" w:name="_Test_of_requirements"/>
-      <w:bookmarkStart w:id="42" w:name="_Toc142386116"/>
-      <w:bookmarkStart w:id="43" w:name="_Toc160695257"/>
-      <w:bookmarkEnd w:id="41"/>
+      <w:bookmarkStart w:id="40" w:name="_Test_of_requirements"/>
+      <w:bookmarkStart w:id="41" w:name="_Toc142386116"/>
+      <w:bookmarkStart w:id="42" w:name="_Toc160695257"/>
+      <w:bookmarkEnd w:id="40"/>
       <w:r>
         <w:rPr>
           <w:rFonts w:asciiTheme="minorHAnsi" w:hAnsiTheme="minorHAnsi" w:cstheme="minorHAnsi"/>
@@ -10785,8 +10731,8 @@
         <w:lastRenderedPageBreak/>
         <w:t>Test of requirements for content and flow/workflows</w:t>
       </w:r>
+      <w:bookmarkEnd w:id="41"/>
       <w:bookmarkEnd w:id="42"/>
-      <w:bookmarkEnd w:id="43"/>
       <w:r>
         <w:rPr>
           <w:rFonts w:asciiTheme="minorHAnsi" w:hAnsiTheme="minorHAnsi" w:cstheme="minorHAnsi"/>
@@ -11950,7 +11896,7 @@
           <w:lang w:val="en-US"/>
         </w:rPr>
       </w:pPr>
-      <w:bookmarkStart w:id="44" w:name="_Ref117164734"/>
+      <w:bookmarkStart w:id="43" w:name="_Ref117164734"/>
       <w:r>
         <w:rPr>
           <w:b w:val="0"/>
@@ -12031,8 +11977,8 @@
           <w:lang w:val="en-US"/>
         </w:rPr>
       </w:pPr>
-      <w:bookmarkStart w:id="45" w:name="_Ref151548437"/>
-      <w:bookmarkStart w:id="46" w:name="_Toc160695258"/>
+      <w:bookmarkStart w:id="44" w:name="_Ref151548437"/>
+      <w:bookmarkStart w:id="45" w:name="_Toc160695258"/>
       <w:r>
         <w:rPr>
           <w:lang w:val="en-US"/>
@@ -12064,8 +12010,8 @@
         </w:rPr>
         <w:t>HomeCareObservation</w:t>
       </w:r>
+      <w:bookmarkEnd w:id="44"/>
       <w:bookmarkEnd w:id="45"/>
-      <w:bookmarkEnd w:id="46"/>
       <w:r>
         <w:rPr>
           <w:lang w:val="en-US"/>
@@ -12084,7 +12030,7 @@
         </w:rPr>
         <w:t xml:space="preserve"> </w:t>
       </w:r>
-      <w:bookmarkEnd w:id="44"/>
+      <w:bookmarkEnd w:id="43"/>
     </w:p>
     <w:tbl>
       <w:tblPr>
@@ -12125,7 +12071,7 @@
                 <w:lang w:val="da-DK"/>
               </w:rPr>
             </w:pPr>
-            <w:bookmarkStart w:id="47" w:name="_Hlk160110224"/>
+            <w:bookmarkStart w:id="46" w:name="_Hlk160110224"/>
             <w:r>
               <w:rPr>
                 <w:rFonts w:asciiTheme="minorHAnsi" w:eastAsia="Times New Roman" w:hAnsiTheme="minorHAnsi" w:cstheme="minorHAnsi"/>
@@ -12445,10 +12391,10 @@
                 <w:szCs w:val="21"/>
               </w:rPr>
             </w:pPr>
-            <w:bookmarkStart w:id="48" w:name="_Ref117164662"/>
-          </w:p>
-        </w:tc>
-        <w:bookmarkEnd w:id="48"/>
+            <w:bookmarkStart w:id="47" w:name="_Ref117164662"/>
+          </w:p>
+        </w:tc>
+        <w:bookmarkEnd w:id="47"/>
         <w:tc>
           <w:tcPr>
             <w:tcW w:w="1400" w:type="pct"/>
@@ -13282,10 +13228,10 @@
                 <w:szCs w:val="21"/>
               </w:rPr>
             </w:pPr>
-            <w:bookmarkStart w:id="49" w:name="_Ref117164679"/>
-          </w:p>
-        </w:tc>
-        <w:bookmarkEnd w:id="49"/>
+            <w:bookmarkStart w:id="48" w:name="_Ref117164679"/>
+          </w:p>
+        </w:tc>
+        <w:bookmarkEnd w:id="48"/>
         <w:tc>
           <w:tcPr>
             <w:tcW w:w="1400" w:type="pct"/>
@@ -17975,10 +17921,10 @@
                 <w:szCs w:val="21"/>
               </w:rPr>
             </w:pPr>
-            <w:bookmarkStart w:id="50" w:name="_Ref160700547"/>
-          </w:p>
-        </w:tc>
-        <w:bookmarkEnd w:id="50"/>
+            <w:bookmarkStart w:id="49" w:name="_Ref160700547"/>
+          </w:p>
+        </w:tc>
+        <w:bookmarkEnd w:id="49"/>
         <w:tc>
           <w:tcPr>
             <w:tcW w:w="1400" w:type="pct"/>
@@ -19580,7 +19526,7 @@
           </w:p>
         </w:tc>
       </w:tr>
-      <w:bookmarkEnd w:id="47"/>
+      <w:bookmarkEnd w:id="46"/>
     </w:tbl>
     <w:p>
       <w:pPr>
@@ -19604,8 +19550,8 @@
           <w:lang w:val="en-US"/>
         </w:rPr>
       </w:pPr>
-      <w:bookmarkStart w:id="51" w:name="_Toc160695259"/>
-      <w:bookmarkStart w:id="52" w:name="_Ref160699092"/>
+      <w:bookmarkStart w:id="50" w:name="_Toc160695259"/>
+      <w:bookmarkStart w:id="51" w:name="_Ref160699092"/>
       <w:r>
         <w:rPr>
           <w:lang w:val="en-US"/>
@@ -19620,8 +19566,8 @@
         </w:rPr>
         <w:t>files</w:t>
       </w:r>
+      <w:bookmarkEnd w:id="50"/>
       <w:bookmarkEnd w:id="51"/>
-      <w:bookmarkEnd w:id="52"/>
       <w:proofErr w:type="gramEnd"/>
       <w:r>
         <w:rPr>
@@ -19676,7 +19622,7 @@
                 <w:lang w:val="da-DK"/>
               </w:rPr>
             </w:pPr>
-            <w:bookmarkStart w:id="53" w:name="_Hlk160191445"/>
+            <w:bookmarkStart w:id="52" w:name="_Hlk160191445"/>
             <w:r>
               <w:rPr>
                 <w:rFonts w:asciiTheme="minorHAnsi" w:eastAsia="Times New Roman" w:hAnsiTheme="minorHAnsi" w:cstheme="minorHAnsi"/>
@@ -22366,7 +22312,7 @@
           </w:p>
         </w:tc>
       </w:tr>
-      <w:bookmarkEnd w:id="53"/>
+      <w:bookmarkEnd w:id="52"/>
     </w:tbl>
     <w:p/>
     <w:p/>
@@ -22377,10 +22323,10 @@
           <w:lang w:val="en-US"/>
         </w:rPr>
       </w:pPr>
-      <w:bookmarkStart w:id="54" w:name="_Ref117164750"/>
-      <w:bookmarkStart w:id="55" w:name="_Ref151548479"/>
-      <w:bookmarkStart w:id="56" w:name="_Toc160695260"/>
-      <w:bookmarkStart w:id="57" w:name="_Ref160699107"/>
+      <w:bookmarkStart w:id="53" w:name="_Ref117164750"/>
+      <w:bookmarkStart w:id="54" w:name="_Ref151548479"/>
+      <w:bookmarkStart w:id="55" w:name="_Toc160695260"/>
+      <w:bookmarkStart w:id="56" w:name="_Ref160699107"/>
       <w:r>
         <w:rPr>
           <w:lang w:val="en-US"/>
@@ -22388,7 +22334,7 @@
         <w:lastRenderedPageBreak/>
         <w:t>R1.A1:</w:t>
       </w:r>
-      <w:bookmarkEnd w:id="54"/>
+      <w:bookmarkEnd w:id="53"/>
       <w:r>
         <w:rPr>
           <w:lang w:val="en-US"/>
@@ -22413,7 +22359,7 @@
         </w:rPr>
         <w:t xml:space="preserve">consent to share observation </w:t>
       </w:r>
-      <w:bookmarkEnd w:id="55"/>
+      <w:bookmarkEnd w:id="54"/>
       <w:proofErr w:type="gramStart"/>
       <w:r>
         <w:rPr>
@@ -22421,8 +22367,8 @@
         </w:rPr>
         <w:t>results</w:t>
       </w:r>
+      <w:bookmarkEnd w:id="55"/>
       <w:bookmarkEnd w:id="56"/>
-      <w:bookmarkEnd w:id="57"/>
       <w:proofErr w:type="gramEnd"/>
     </w:p>
     <w:tbl>
@@ -23633,18 +23579,18 @@
           <w:lang w:val="en-US"/>
         </w:rPr>
       </w:pPr>
-      <w:bookmarkStart w:id="58" w:name="_Test_of_general"/>
-      <w:bookmarkStart w:id="59" w:name="_Ref117164756"/>
-      <w:bookmarkEnd w:id="58"/>
+      <w:bookmarkStart w:id="57" w:name="_Test_of_general"/>
+      <w:bookmarkStart w:id="58" w:name="_Ref117164756"/>
+      <w:bookmarkEnd w:id="57"/>
       <w:r>
         <w:rPr>
           <w:lang w:val="en-US"/>
         </w:rPr>
         <w:br w:type="page"/>
       </w:r>
-      <w:bookmarkStart w:id="60" w:name="_Toc142386117"/>
-      <w:bookmarkStart w:id="61" w:name="_Toc160695261"/>
-      <w:bookmarkEnd w:id="59"/>
+      <w:bookmarkStart w:id="59" w:name="_Toc142386117"/>
+      <w:bookmarkStart w:id="60" w:name="_Toc160695261"/>
+      <w:bookmarkEnd w:id="58"/>
       <w:r>
         <w:rPr>
           <w:lang w:val="en-US"/>
@@ -23652,8 +23598,8 @@
         <w:lastRenderedPageBreak/>
         <w:t>Test of general technical requirements</w:t>
       </w:r>
+      <w:bookmarkEnd w:id="59"/>
       <w:bookmarkEnd w:id="60"/>
-      <w:bookmarkEnd w:id="61"/>
     </w:p>
     <w:p>
       <w:pPr>
@@ -23983,10 +23929,10 @@
               <w:keepLines w:val="0"/>
               <w:widowControl w:val="0"/>
             </w:pPr>
-            <w:bookmarkStart w:id="62" w:name="_Toc160693949"/>
-            <w:bookmarkStart w:id="63" w:name="_Toc160694024"/>
+            <w:bookmarkStart w:id="61" w:name="_Toc160693949"/>
+            <w:bookmarkStart w:id="62" w:name="_Toc160694024"/>
+            <w:bookmarkEnd w:id="61"/>
             <w:bookmarkEnd w:id="62"/>
-            <w:bookmarkEnd w:id="63"/>
           </w:p>
         </w:tc>
         <w:tc>
@@ -24510,10 +24456,10 @@
                 <w:lang w:val="en-US"/>
               </w:rPr>
             </w:pPr>
-            <w:bookmarkStart w:id="64" w:name="_Toc160693950"/>
-            <w:bookmarkStart w:id="65" w:name="_Toc160694025"/>
+            <w:bookmarkStart w:id="63" w:name="_Toc160693950"/>
+            <w:bookmarkStart w:id="64" w:name="_Toc160694025"/>
+            <w:bookmarkEnd w:id="63"/>
             <w:bookmarkEnd w:id="64"/>
-            <w:bookmarkEnd w:id="65"/>
           </w:p>
         </w:tc>
         <w:tc>
@@ -24968,10 +24914,10 @@
               <w:keepLines w:val="0"/>
               <w:widowControl w:val="0"/>
             </w:pPr>
-            <w:bookmarkStart w:id="66" w:name="_Toc160693951"/>
-            <w:bookmarkStart w:id="67" w:name="_Toc160694026"/>
+            <w:bookmarkStart w:id="65" w:name="_Toc160693951"/>
+            <w:bookmarkStart w:id="66" w:name="_Toc160694026"/>
+            <w:bookmarkEnd w:id="65"/>
             <w:bookmarkEnd w:id="66"/>
-            <w:bookmarkEnd w:id="67"/>
           </w:p>
         </w:tc>
         <w:tc>
@@ -25396,10 +25342,10 @@
                 <w:lang w:val="en-US"/>
               </w:rPr>
             </w:pPr>
-            <w:bookmarkStart w:id="68" w:name="_Toc160693952"/>
-            <w:bookmarkStart w:id="69" w:name="_Toc160694027"/>
+            <w:bookmarkStart w:id="67" w:name="_Toc160693952"/>
+            <w:bookmarkStart w:id="68" w:name="_Toc160694027"/>
+            <w:bookmarkEnd w:id="67"/>
             <w:bookmarkEnd w:id="68"/>
-            <w:bookmarkEnd w:id="69"/>
             <w:r>
               <w:rPr>
                 <w:rFonts w:asciiTheme="minorHAnsi" w:hAnsiTheme="minorHAnsi" w:cstheme="minorHAnsi"/>
@@ -25453,10 +25399,10 @@
       </w:pPr>
     </w:p>
     <w:sectPr>
-      <w:headerReference w:type="even" r:id="rId33"/>
-      <w:headerReference w:type="default" r:id="rId34"/>
-      <w:footerReference w:type="default" r:id="rId35"/>
-      <w:headerReference w:type="first" r:id="rId36"/>
+      <w:headerReference w:type="even" r:id="rId34"/>
+      <w:headerReference w:type="default" r:id="rId35"/>
+      <w:footerReference w:type="default" r:id="rId36"/>
+      <w:headerReference w:type="first" r:id="rId37"/>
       <w:pgSz w:w="16838" w:h="11906" w:orient="landscape"/>
       <w:pgMar w:top="1134" w:right="1701" w:bottom="1134" w:left="1701" w:header="708" w:footer="708" w:gutter="0"/>
       <w:cols w:space="708"/>
@@ -26227,14 +26173,7 @@
               <w:sz w:val="16"/>
               <w:szCs w:val="16"/>
             </w:rPr>
-            <w:t>0</w:t>
-          </w:r>
-          <w:r>
-            <w:rPr>
-              <w:sz w:val="16"/>
-              <w:szCs w:val="16"/>
-            </w:rPr>
-            <w:t>5-04</w:t>
+            <w:t>07-03</w:t>
           </w:r>
           <w:r>
             <w:rPr>
@@ -32480,6 +32419,7 @@
     <w:rsid w:val="009B4896"/>
     <w:rsid w:val="009F305B"/>
     <w:rsid w:val="009F43EB"/>
+    <w:rsid w:val="00A202B6"/>
     <w:rsid w:val="00A9380F"/>
     <w:rsid w:val="00AA0E4A"/>
     <w:rsid w:val="00B331F8"/>
@@ -33789,6 +33729,15 @@
 </file>
 
 <file path=customXml/item1.xml><?xml version="1.0" encoding="utf-8"?>
+<?mso-contentType ?>
+<FormTemplates xmlns="http://schemas.microsoft.com/sharepoint/v3/contenttype/forms">
+  <Display>DocumentLibraryForm</Display>
+  <Edit>DocumentLibraryForm</Edit>
+  <New>DocumentLibraryForm</New>
+</FormTemplates>
+</file>
+
+<file path=customXml/item2.xml><?xml version="1.0" encoding="utf-8"?>
 <p:properties xmlns:p="http://schemas.microsoft.com/office/2006/metadata/properties" xmlns:xsi="http://www.w3.org/2001/XMLSchema-instance" xmlns:pc="http://schemas.microsoft.com/office/infopath/2007/PartnerControls">
   <documentManagement>
     <lcf76f155ced4ddcb4097134ff3c332f xmlns="eb22fcbf-c47e-4de4-a049-03a89cfd66c6">
@@ -33799,16 +33748,11 @@
 </p:properties>
 </file>
 
-<file path=customXml/item2.xml><?xml version="1.0" encoding="utf-8"?>
-<?mso-contentType ?>
-<FormTemplates xmlns="http://schemas.microsoft.com/sharepoint/v3/contenttype/forms">
-  <Display>DocumentLibraryForm</Display>
-  <Edit>DocumentLibraryForm</Edit>
-  <New>DocumentLibraryForm</New>
-</FormTemplates>
+<file path=customXml/item3.xml><?xml version="1.0" encoding="utf-8"?>
+<b:Sources xmlns:b="http://schemas.openxmlformats.org/officeDocument/2006/bibliography" xmlns="http://schemas.openxmlformats.org/officeDocument/2006/bibliography" SelectedStyle="\APASixthEditionOfficeOnline.xsl" StyleName="APA" Version="6"/>
 </file>
 
-<file path=customXml/item3.xml><?xml version="1.0" encoding="utf-8"?>
+<file path=customXml/item4.xml><?xml version="1.0" encoding="utf-8"?>
 <ct:contentTypeSchema xmlns:ct="http://schemas.microsoft.com/office/2006/metadata/contentType" xmlns:ma="http://schemas.microsoft.com/office/2006/metadata/properties/metaAttributes" ct:_="" ma:_="" ma:contentTypeName="Dokument" ma:contentTypeID="0x010100ACF644E09B52CA469FDB780148F6D1A0" ma:contentTypeVersion="12" ma:contentTypeDescription="Opret et nyt dokument." ma:contentTypeScope="" ma:versionID="6707ba88d04ec0c10feb5c270b0e0e40">
   <xsd:schema xmlns:xsd="http://www.w3.org/2001/XMLSchema" xmlns:xs="http://www.w3.org/2001/XMLSchema" xmlns:p="http://schemas.microsoft.com/office/2006/metadata/properties" xmlns:ns2="eb22fcbf-c47e-4de4-a049-03a89cfd66c6" xmlns:ns3="5a8847df-e33f-415f-b8a7-0aaee5114d2f" targetNamespace="http://schemas.microsoft.com/office/2006/metadata/properties" ma:root="true" ma:fieldsID="4cbfcc6d532555c1b06d47648d4505d7" ns2:_="" ns3:_="">
     <xsd:import namespace="eb22fcbf-c47e-4de4-a049-03a89cfd66c6"/>
@@ -34025,11 +33969,15 @@
 </ct:contentTypeSchema>
 </file>
 
-<file path=customXml/item4.xml><?xml version="1.0" encoding="utf-8"?>
-<b:Sources xmlns:b="http://schemas.openxmlformats.org/officeDocument/2006/bibliography" xmlns="http://schemas.openxmlformats.org/officeDocument/2006/bibliography" SelectedStyle="\APASixthEditionOfficeOnline.xsl" StyleName="APA" Version="6"/>
+<file path=customXml/itemProps1.xml><?xml version="1.0" encoding="utf-8"?>
+<ds:datastoreItem xmlns:ds="http://schemas.openxmlformats.org/officeDocument/2006/customXml" ds:itemID="{2840DDFD-1BB9-449F-A5C0-0834546E72E6}">
+  <ds:schemaRefs>
+    <ds:schemaRef ds:uri="http://schemas.microsoft.com/sharepoint/v3/contenttype/forms"/>
+  </ds:schemaRefs>
+</ds:datastoreItem>
 </file>
 
-<file path=customXml/itemProps1.xml><?xml version="1.0" encoding="utf-8"?>
+<file path=customXml/itemProps2.xml><?xml version="1.0" encoding="utf-8"?>
 <ds:datastoreItem xmlns:ds="http://schemas.openxmlformats.org/officeDocument/2006/customXml" ds:itemID="{8D130601-95A1-4E15-BF70-D4BBDE824650}">
   <ds:schemaRefs>
     <ds:schemaRef ds:uri="http://schemas.microsoft.com/office/2006/metadata/properties"/>
@@ -34040,15 +33988,15 @@
 </ds:datastoreItem>
 </file>
 
-<file path=customXml/itemProps2.xml><?xml version="1.0" encoding="utf-8"?>
-<ds:datastoreItem xmlns:ds="http://schemas.openxmlformats.org/officeDocument/2006/customXml" ds:itemID="{2840DDFD-1BB9-449F-A5C0-0834546E72E6}">
+<file path=customXml/itemProps3.xml><?xml version="1.0" encoding="utf-8"?>
+<ds:datastoreItem xmlns:ds="http://schemas.openxmlformats.org/officeDocument/2006/customXml" ds:itemID="{45DA9F09-C30C-4EB6-9564-B9329971F239}">
   <ds:schemaRefs>
-    <ds:schemaRef ds:uri="http://schemas.microsoft.com/sharepoint/v3/contenttype/forms"/>
+    <ds:schemaRef ds:uri="http://schemas.openxmlformats.org/officeDocument/2006/bibliography"/>
   </ds:schemaRefs>
 </ds:datastoreItem>
 </file>
 
-<file path=customXml/itemProps3.xml><?xml version="1.0" encoding="utf-8"?>
+<file path=customXml/itemProps4.xml><?xml version="1.0" encoding="utf-8"?>
 <ds:datastoreItem xmlns:ds="http://schemas.openxmlformats.org/officeDocument/2006/customXml" ds:itemID="{D42AA4B9-6FC8-48FD-8D8C-5955B207513D}">
   <ds:schemaRefs>
     <ds:schemaRef ds:uri="http://schemas.microsoft.com/office/2006/metadata/contentType"/>
@@ -34065,12 +34013,4 @@
     <ds:schemaRef ds:uri="http://schemas.microsoft.com/internal/obd"/>
   </ds:schemaRefs>
 </ds:datastoreItem>
-</file>
-
-<file path=customXml/itemProps4.xml><?xml version="1.0" encoding="utf-8"?>
-<ds:datastoreItem xmlns:ds="http://schemas.openxmlformats.org/officeDocument/2006/customXml" ds:itemID="{45DA9F09-C30C-4EB6-9564-B9329971F239}">
-  <ds:schemaRefs>
-    <ds:schemaRef ds:uri="http://schemas.openxmlformats.org/officeDocument/2006/bibliography"/>
-  </ds:schemaRefs>
-</ds:datastoreItem>
 </file>
</xml_diff>